<commit_message>
Updated Slides Abstraction Documnet
</commit_message>
<xml_diff>
--- a/slides/Amazon Managed Blockchain Presentation Introduction.docx
+++ b/slides/Amazon Managed Blockchain Presentation Introduction.docx
@@ -28,16 +28,11 @@
       <w:r>
         <w:t xml:space="preserve">In this presentation we’ll show you how to get a sample AWS Managed Hyperledger Fabric network up and running quickly with some sample </w:t>
       </w:r>
-      <w:proofErr w:type="spellStart"/>
       <w:r>
         <w:t>c</w:t>
       </w:r>
       <w:r>
-        <w:t>haincode</w:t>
-      </w:r>
-      <w:proofErr w:type="spellEnd"/>
-      <w:r>
-        <w:t xml:space="preserve"> install</w:t>
+        <w:t>haincode install</w:t>
       </w:r>
       <w:r>
         <w:t>ed</w:t>

</xml_diff>